<commit_message>
Began implementing paced game state - DOES NOT RUN!
</commit_message>
<xml_diff>
--- a/Bugs.docx
+++ b/Bugs.docx
@@ -21,13 +21,74 @@
       </w:r>
     </w:p>
     <w:p>
-      <w:pPr>
+      <w:r>
+        <w:t>Movement modifiers MoveSet at start of turn</w:t>
+      </w:r>
+    </w:p>
+    <w:p>
+      <w:r>
+        <w:t>Cauterize for modified max health lowers way more than It should</w:t>
+      </w:r>
+    </w:p>
+    <w:p/>
+    <w:p/>
+    <w:p>
+      <w:r>
+        <w:t>Todo:</w:t>
+      </w:r>
+    </w:p>
+    <w:p>
+      <w:pPr>
+        <w:pStyle w:val="ListParagraph"/>
+        <w:numPr>
+          <w:ilvl w:val="0"/>
+          <w:numId w:val="1"/>
+        </w:numPr>
         <w:rPr>
           <w:lang w:val="en-US"/>
         </w:rPr>
       </w:pPr>
       <w:r>
-        <w:t>Movement modifiers MoveSet at start of turn</w:t>
+        <w:rPr>
+          <w:lang w:val="en-US"/>
+        </w:rPr>
+        <w:t>Weighting for shop items</w:t>
+      </w:r>
+    </w:p>
+    <w:p>
+      <w:pPr>
+        <w:pStyle w:val="ListParagraph"/>
+        <w:numPr>
+          <w:ilvl w:val="0"/>
+          <w:numId w:val="1"/>
+        </w:numPr>
+        <w:rPr>
+          <w:lang w:val="en-US"/>
+        </w:rPr>
+      </w:pPr>
+      <w:r>
+        <w:rPr>
+          <w:lang w:val="en-US"/>
+        </w:rPr>
+        <w:t>Turn scheduling</w:t>
+      </w:r>
+    </w:p>
+    <w:p>
+      <w:pPr>
+        <w:pStyle w:val="ListParagraph"/>
+        <w:numPr>
+          <w:ilvl w:val="0"/>
+          <w:numId w:val="1"/>
+        </w:numPr>
+        <w:rPr>
+          <w:lang w:val="en-US"/>
+        </w:rPr>
+      </w:pPr>
+      <w:r>
+        <w:rPr>
+          <w:lang w:val="en-US"/>
+        </w:rPr>
+        <w:t>Duplicate items show as X2 etc</w:t>
       </w:r>
     </w:p>
     <w:sectPr>
@@ -38,6 +99,126 @@
     </w:sectPr>
   </w:body>
 </w:document>
+</file>
+
+<file path=word/numbering.xml><?xml version="1.0" encoding="utf-8"?>
+<w:numbering xmlns:wpc="http://schemas.microsoft.com/office/word/2010/wordprocessingCanvas" xmlns:cx="http://schemas.microsoft.com/office/drawing/2014/chartex" xmlns:cx1="http://schemas.microsoft.com/office/drawing/2015/9/8/chartex" xmlns:cx2="http://schemas.microsoft.com/office/drawing/2015/10/21/chartex" xmlns:cx3="http://schemas.microsoft.com/office/drawing/2016/5/9/chartex" xmlns:cx4="http://schemas.microsoft.com/office/drawing/2016/5/10/chartex" xmlns:cx5="http://schemas.microsoft.com/office/drawing/2016/5/11/chartex" xmlns:cx6="http://schemas.microsoft.com/office/drawing/2016/5/12/chartex" xmlns:cx7="http://schemas.microsoft.com/office/drawing/2016/5/13/chartex" xmlns:cx8="http://schemas.microsoft.com/office/drawing/2016/5/14/chartex" xmlns:mc="http://schemas.openxmlformats.org/markup-compatibility/2006" xmlns:aink="http://schemas.microsoft.com/office/drawing/2016/ink" xmlns:am3d="http://schemas.microsoft.com/office/drawing/2017/model3d" xmlns:o="urn:schemas-microsoft-com:office:office" xmlns:oel="http://schemas.microsoft.com/office/2019/extlst" xmlns:r="http://schemas.openxmlformats.org/officeDocument/2006/relationships" xmlns:m="http://schemas.openxmlformats.org/officeDocument/2006/math" xmlns:v="urn:schemas-microsoft-com:vml" xmlns:wp14="http://schemas.microsoft.com/office/word/2010/wordprocessingDrawing" xmlns:wp="http://schemas.openxmlformats.org/drawingml/2006/wordprocessingDrawing" xmlns:w10="urn:schemas-microsoft-com:office:word" xmlns:w="http://schemas.openxmlformats.org/wordprocessingml/2006/main" xmlns:w14="http://schemas.microsoft.com/office/word/2010/wordml" xmlns:w15="http://schemas.microsoft.com/office/word/2012/wordml" xmlns:w16cex="http://schemas.microsoft.com/office/word/2018/wordml/cex" xmlns:w16cid="http://schemas.microsoft.com/office/word/2016/wordml/cid" xmlns:w16="http://schemas.microsoft.com/office/word/2018/wordml" xmlns:w16sdtdh="http://schemas.microsoft.com/office/word/2020/wordml/sdtdatahash" xmlns:w16se="http://schemas.microsoft.com/office/word/2015/wordml/symex" xmlns:wpg="http://schemas.microsoft.com/office/word/2010/wordprocessingGroup" xmlns:wpi="http://schemas.microsoft.com/office/word/2010/wordprocessingInk" xmlns:wne="http://schemas.microsoft.com/office/word/2006/wordml" xmlns:wps="http://schemas.microsoft.com/office/word/2010/wordprocessingShape" mc:Ignorable="w14 w15 w16se w16cid w16 w16cex w16sdtdh wp14">
+  <w:abstractNum w:abstractNumId="0" w15:restartNumberingAfterBreak="0">
+    <w:nsid w:val="71FA460F"/>
+    <w:multiLevelType w:val="hybridMultilevel"/>
+    <w:tmpl w:val="2772A9CA"/>
+    <w:lvl w:ilvl="0" w:tplc="B78AD0B4">
+      <w:numFmt w:val="bullet"/>
+      <w:lvlText w:val="-"/>
+      <w:lvlJc w:val="left"/>
+      <w:pPr>
+        <w:ind w:left="720" w:hanging="360"/>
+      </w:pPr>
+      <w:rPr>
+        <w:rFonts w:ascii="Calibri" w:eastAsiaTheme="minorHAnsi" w:hAnsi="Calibri" w:cs="Calibri" w:hint="default"/>
+      </w:rPr>
+    </w:lvl>
+    <w:lvl w:ilvl="1" w:tplc="0C090003" w:tentative="1">
+      <w:start w:val="1"/>
+      <w:numFmt w:val="bullet"/>
+      <w:lvlText w:val="o"/>
+      <w:lvlJc w:val="left"/>
+      <w:pPr>
+        <w:ind w:left="1440" w:hanging="360"/>
+      </w:pPr>
+      <w:rPr>
+        <w:rFonts w:ascii="Courier New" w:hAnsi="Courier New" w:cs="Courier New" w:hint="default"/>
+      </w:rPr>
+    </w:lvl>
+    <w:lvl w:ilvl="2" w:tplc="0C090005" w:tentative="1">
+      <w:start w:val="1"/>
+      <w:numFmt w:val="bullet"/>
+      <w:lvlText w:val=""/>
+      <w:lvlJc w:val="left"/>
+      <w:pPr>
+        <w:ind w:left="2160" w:hanging="360"/>
+      </w:pPr>
+      <w:rPr>
+        <w:rFonts w:ascii="Wingdings" w:hAnsi="Wingdings" w:hint="default"/>
+      </w:rPr>
+    </w:lvl>
+    <w:lvl w:ilvl="3" w:tplc="0C090001" w:tentative="1">
+      <w:start w:val="1"/>
+      <w:numFmt w:val="bullet"/>
+      <w:lvlText w:val=""/>
+      <w:lvlJc w:val="left"/>
+      <w:pPr>
+        <w:ind w:left="2880" w:hanging="360"/>
+      </w:pPr>
+      <w:rPr>
+        <w:rFonts w:ascii="Symbol" w:hAnsi="Symbol" w:hint="default"/>
+      </w:rPr>
+    </w:lvl>
+    <w:lvl w:ilvl="4" w:tplc="0C090003" w:tentative="1">
+      <w:start w:val="1"/>
+      <w:numFmt w:val="bullet"/>
+      <w:lvlText w:val="o"/>
+      <w:lvlJc w:val="left"/>
+      <w:pPr>
+        <w:ind w:left="3600" w:hanging="360"/>
+      </w:pPr>
+      <w:rPr>
+        <w:rFonts w:ascii="Courier New" w:hAnsi="Courier New" w:cs="Courier New" w:hint="default"/>
+      </w:rPr>
+    </w:lvl>
+    <w:lvl w:ilvl="5" w:tplc="0C090005" w:tentative="1">
+      <w:start w:val="1"/>
+      <w:numFmt w:val="bullet"/>
+      <w:lvlText w:val=""/>
+      <w:lvlJc w:val="left"/>
+      <w:pPr>
+        <w:ind w:left="4320" w:hanging="360"/>
+      </w:pPr>
+      <w:rPr>
+        <w:rFonts w:ascii="Wingdings" w:hAnsi="Wingdings" w:hint="default"/>
+      </w:rPr>
+    </w:lvl>
+    <w:lvl w:ilvl="6" w:tplc="0C090001" w:tentative="1">
+      <w:start w:val="1"/>
+      <w:numFmt w:val="bullet"/>
+      <w:lvlText w:val=""/>
+      <w:lvlJc w:val="left"/>
+      <w:pPr>
+        <w:ind w:left="5040" w:hanging="360"/>
+      </w:pPr>
+      <w:rPr>
+        <w:rFonts w:ascii="Symbol" w:hAnsi="Symbol" w:hint="default"/>
+      </w:rPr>
+    </w:lvl>
+    <w:lvl w:ilvl="7" w:tplc="0C090003" w:tentative="1">
+      <w:start w:val="1"/>
+      <w:numFmt w:val="bullet"/>
+      <w:lvlText w:val="o"/>
+      <w:lvlJc w:val="left"/>
+      <w:pPr>
+        <w:ind w:left="5760" w:hanging="360"/>
+      </w:pPr>
+      <w:rPr>
+        <w:rFonts w:ascii="Courier New" w:hAnsi="Courier New" w:cs="Courier New" w:hint="default"/>
+      </w:rPr>
+    </w:lvl>
+    <w:lvl w:ilvl="8" w:tplc="0C090005" w:tentative="1">
+      <w:start w:val="1"/>
+      <w:numFmt w:val="bullet"/>
+      <w:lvlText w:val=""/>
+      <w:lvlJc w:val="left"/>
+      <w:pPr>
+        <w:ind w:left="6480" w:hanging="360"/>
+      </w:pPr>
+      <w:rPr>
+        <w:rFonts w:ascii="Wingdings" w:hAnsi="Wingdings" w:hint="default"/>
+      </w:rPr>
+    </w:lvl>
+  </w:abstractNum>
+  <w:num w:numId="1" w16cid:durableId="1121460131">
+    <w:abstractNumId w:val="0"/>
+  </w:num>
+</w:numbering>
 </file>
 
 <file path=word/styles.xml><?xml version="1.0" encoding="utf-8"?>
@@ -466,6 +647,17 @@
     <w:semiHidden/>
     <w:unhideWhenUsed/>
   </w:style>
+  <w:style w:type="paragraph" w:styleId="ListParagraph">
+    <w:name w:val="List Paragraph"/>
+    <w:basedOn w:val="Normal"/>
+    <w:uiPriority w:val="34"/>
+    <w:qFormat/>
+    <w:rsid w:val="000617B8"/>
+    <w:pPr>
+      <w:ind w:left="720"/>
+      <w:contextualSpacing/>
+    </w:pPr>
+  </w:style>
 </w:styles>
 </file>
 

</xml_diff>

<commit_message>
Finished event system, but need to fix planks first
</commit_message>
<xml_diff>
--- a/Bugs.docx
+++ b/Bugs.docx
@@ -1,6 +1,6 @@
 
 <file path=word/document.xml><?xml version="1.0" encoding="utf-8"?>
-<w:document xmlns:wpc="http://schemas.microsoft.com/office/word/2010/wordprocessingCanvas" xmlns:cx="http://schemas.microsoft.com/office/drawing/2014/chartex" xmlns:cx1="http://schemas.microsoft.com/office/drawing/2015/9/8/chartex" xmlns:cx2="http://schemas.microsoft.com/office/drawing/2015/10/21/chartex" xmlns:cx3="http://schemas.microsoft.com/office/drawing/2016/5/9/chartex" xmlns:cx4="http://schemas.microsoft.com/office/drawing/2016/5/10/chartex" xmlns:cx5="http://schemas.microsoft.com/office/drawing/2016/5/11/chartex" xmlns:cx6="http://schemas.microsoft.com/office/drawing/2016/5/12/chartex" xmlns:cx7="http://schemas.microsoft.com/office/drawing/2016/5/13/chartex" xmlns:cx8="http://schemas.microsoft.com/office/drawing/2016/5/14/chartex" xmlns:mc="http://schemas.openxmlformats.org/markup-compatibility/2006" xmlns:aink="http://schemas.microsoft.com/office/drawing/2016/ink" xmlns:am3d="http://schemas.microsoft.com/office/drawing/2017/model3d" xmlns:o="urn:schemas-microsoft-com:office:office" xmlns:oel="http://schemas.microsoft.com/office/2019/extlst" xmlns:r="http://schemas.openxmlformats.org/officeDocument/2006/relationships" xmlns:m="http://schemas.openxmlformats.org/officeDocument/2006/math" xmlns:v="urn:schemas-microsoft-com:vml" xmlns:wp14="http://schemas.microsoft.com/office/word/2010/wordprocessingDrawing" xmlns:wp="http://schemas.openxmlformats.org/drawingml/2006/wordprocessingDrawing" xmlns:w10="urn:schemas-microsoft-com:office:word" xmlns:w="http://schemas.openxmlformats.org/wordprocessingml/2006/main" xmlns:w14="http://schemas.microsoft.com/office/word/2010/wordml" xmlns:w15="http://schemas.microsoft.com/office/word/2012/wordml" xmlns:w16cex="http://schemas.microsoft.com/office/word/2018/wordml/cex" xmlns:w16cid="http://schemas.microsoft.com/office/word/2016/wordml/cid" xmlns:w16="http://schemas.microsoft.com/office/word/2018/wordml" xmlns:w16sdtdh="http://schemas.microsoft.com/office/word/2020/wordml/sdtdatahash" xmlns:w16se="http://schemas.microsoft.com/office/word/2015/wordml/symex" xmlns:wpg="http://schemas.microsoft.com/office/word/2010/wordprocessingGroup" xmlns:wpi="http://schemas.microsoft.com/office/word/2010/wordprocessingInk" xmlns:wne="http://schemas.microsoft.com/office/word/2006/wordml" xmlns:wps="http://schemas.microsoft.com/office/word/2010/wordprocessingShape" mc:Ignorable="w14 w15 w16se w16cid w16 w16cex w16sdtdh wp14">
+<w:document xmlns:wpc="http://schemas.microsoft.com/office/word/2010/wordprocessingCanvas" xmlns:cx="http://schemas.microsoft.com/office/drawing/2014/chartex" xmlns:cx1="http://schemas.microsoft.com/office/drawing/2015/9/8/chartex" xmlns:cx2="http://schemas.microsoft.com/office/drawing/2015/10/21/chartex" xmlns:cx3="http://schemas.microsoft.com/office/drawing/2016/5/9/chartex" xmlns:cx4="http://schemas.microsoft.com/office/drawing/2016/5/10/chartex" xmlns:cx5="http://schemas.microsoft.com/office/drawing/2016/5/11/chartex" xmlns:cx6="http://schemas.microsoft.com/office/drawing/2016/5/12/chartex" xmlns:cx7="http://schemas.microsoft.com/office/drawing/2016/5/13/chartex" xmlns:cx8="http://schemas.microsoft.com/office/drawing/2016/5/14/chartex" xmlns:mc="http://schemas.openxmlformats.org/markup-compatibility/2006" xmlns:aink="http://schemas.microsoft.com/office/drawing/2016/ink" xmlns:am3d="http://schemas.microsoft.com/office/drawing/2017/model3d" xmlns:o="urn:schemas-microsoft-com:office:office" xmlns:oel="http://schemas.microsoft.com/office/2019/extlst" xmlns:r="http://schemas.openxmlformats.org/officeDocument/2006/relationships" xmlns:m="http://schemas.openxmlformats.org/officeDocument/2006/math" xmlns:v="urn:schemas-microsoft-com:vml" xmlns:wp14="http://schemas.microsoft.com/office/word/2010/wordprocessingDrawing" xmlns:wp="http://schemas.openxmlformats.org/drawingml/2006/wordprocessingDrawing" xmlns:w10="urn:schemas-microsoft-com:office:word" xmlns:w="http://schemas.openxmlformats.org/wordprocessingml/2006/main" xmlns:w14="http://schemas.microsoft.com/office/word/2010/wordml" xmlns:w15="http://schemas.microsoft.com/office/word/2012/wordml" xmlns:w16cex="http://schemas.microsoft.com/office/word/2018/wordml/cex" xmlns:w16cid="http://schemas.microsoft.com/office/word/2016/wordml/cid" xmlns:w16="http://schemas.microsoft.com/office/word/2018/wordml" xmlns:w16du="http://schemas.microsoft.com/office/word/2023/wordml/word16du" xmlns:w16sdtdh="http://schemas.microsoft.com/office/word/2020/wordml/sdtdatahash" xmlns:w16se="http://schemas.microsoft.com/office/word/2015/wordml/symex" xmlns:wpg="http://schemas.microsoft.com/office/word/2010/wordprocessingGroup" xmlns:wpi="http://schemas.microsoft.com/office/word/2010/wordprocessingInk" xmlns:wne="http://schemas.microsoft.com/office/word/2006/wordml" xmlns:wps="http://schemas.microsoft.com/office/word/2010/wordprocessingShape" mc:Ignorable="w14 w15 w16se w16cid w16 w16cex w16sdtdh wp14">
   <w:body>
     <w:p>
       <w:r>
@@ -90,6 +90,209 @@
         </w:rPr>
         <w:t>Duplicate items show as X2 etc</w:t>
       </w:r>
+    </w:p>
+    <w:p>
+      <w:pPr>
+        <w:rPr>
+          <w:lang w:val="en-US"/>
+        </w:rPr>
+      </w:pPr>
+    </w:p>
+    <w:p>
+      <w:pPr>
+        <w:rPr>
+          <w:lang w:val="en-US"/>
+        </w:rPr>
+      </w:pPr>
+      <w:r>
+        <w:rPr>
+          <w:lang w:val="en-US"/>
+        </w:rPr>
+        <w:t>Enemy move</w:t>
+      </w:r>
+    </w:p>
+    <w:p>
+      <w:pPr>
+        <w:rPr>
+          <w:lang w:val="en-US"/>
+        </w:rPr>
+      </w:pPr>
+      <w:r>
+        <w:rPr>
+          <w:lang w:val="en-US"/>
+        </w:rPr>
+        <w:t>MOVERESPONSE:</w:t>
+      </w:r>
+    </w:p>
+    <w:p>
+      <w:pPr>
+        <w:pStyle w:val="ListParagraph"/>
+        <w:numPr>
+          <w:ilvl w:val="0"/>
+          <w:numId w:val="2"/>
+        </w:numPr>
+        <w:rPr>
+          <w:lang w:val="en-US"/>
+        </w:rPr>
+      </w:pPr>
+      <w:r>
+        <w:rPr>
+          <w:lang w:val="en-US"/>
+        </w:rPr>
+        <w:t>check etching 1 – damage</w:t>
+      </w:r>
+      <w:r>
+        <w:rPr>
+          <w:lang w:val="en-US"/>
+        </w:rPr>
+        <w:t xml:space="preserve"> returns new DAMAGE</w:t>
+      </w:r>
+    </w:p>
+    <w:p>
+      <w:pPr>
+        <w:ind w:left="720" w:firstLine="720"/>
+        <w:rPr>
+          <w:lang w:val="en-US"/>
+        </w:rPr>
+      </w:pPr>
+      <w:r>
+        <w:rPr>
+          <w:lang w:val="en-US"/>
+        </w:rPr>
+        <w:t>item 3 – adds 3 damage</w:t>
+      </w:r>
+    </w:p>
+    <w:p>
+      <w:pPr>
+        <w:ind w:left="720" w:firstLine="720"/>
+        <w:rPr>
+          <w:lang w:val="en-US"/>
+        </w:rPr>
+      </w:pPr>
+      <w:r>
+        <w:rPr>
+          <w:lang w:val="en-US"/>
+        </w:rPr>
+        <w:t>etching 4 multiplies damage</w:t>
+      </w:r>
+    </w:p>
+    <w:p>
+      <w:pPr>
+        <w:rPr>
+          <w:lang w:val="en-US"/>
+        </w:rPr>
+      </w:pPr>
+      <w:r>
+        <w:rPr>
+          <w:lang w:val="en-US"/>
+        </w:rPr>
+        <w:tab/>
+        <w:t>DAMAGERESPONSE</w:t>
+      </w:r>
+    </w:p>
+    <w:p>
+      <w:pPr>
+        <w:ind w:left="720" w:firstLine="720"/>
+        <w:rPr>
+          <w:lang w:val="en-US"/>
+        </w:rPr>
+      </w:pPr>
+      <w:r>
+        <w:rPr>
+          <w:lang w:val="en-US"/>
+        </w:rPr>
+        <w:t>enemy – when damaged spawn new enemy</w:t>
+      </w:r>
+    </w:p>
+    <w:p>
+      <w:pPr>
+        <w:rPr>
+          <w:lang w:val="en-US"/>
+        </w:rPr>
+      </w:pPr>
+      <w:r>
+        <w:rPr>
+          <w:lang w:val="en-US"/>
+        </w:rPr>
+        <w:tab/>
+        <w:t>SPAWN</w:t>
+      </w:r>
+    </w:p>
+    <w:p>
+      <w:pPr>
+        <w:rPr>
+          <w:lang w:val="en-US"/>
+        </w:rPr>
+      </w:pPr>
+      <w:r>
+        <w:rPr>
+          <w:lang w:val="en-US"/>
+        </w:rPr>
+        <w:tab/>
+      </w:r>
+      <w:r>
+        <w:rPr>
+          <w:lang w:val="en-US"/>
+        </w:rPr>
+        <w:tab/>
+        <w:t>ADD TO ACTIVE ENEMIES</w:t>
+      </w:r>
+    </w:p>
+    <w:p>
+      <w:pPr>
+        <w:ind w:left="720" w:firstLine="720"/>
+        <w:rPr>
+          <w:lang w:val="en-US"/>
+        </w:rPr>
+      </w:pPr>
+      <w:r>
+        <w:rPr>
+          <w:lang w:val="en-US"/>
+        </w:rPr>
+        <w:t>item 4 – when enemy spawned damageit</w:t>
+      </w:r>
+    </w:p>
+    <w:p>
+      <w:r>
+        <w:rPr>
+          <w:lang w:val="en-US"/>
+        </w:rPr>
+        <w:t>2) CHECK ETCHING 2 – put on poison</w:t>
+      </w:r>
+    </w:p>
+    <w:p>
+      <w:pPr>
+        <w:rPr>
+          <w:lang w:val="en-US"/>
+        </w:rPr>
+      </w:pPr>
+    </w:p>
+    <w:p>
+      <w:pPr>
+        <w:rPr>
+          <w:lang w:val="en-US"/>
+        </w:rPr>
+      </w:pPr>
+    </w:p>
+    <w:p>
+      <w:pPr>
+        <w:ind w:left="720" w:firstLine="720"/>
+        <w:rPr>
+          <w:lang w:val="en-US"/>
+        </w:rPr>
+      </w:pPr>
+    </w:p>
+    <w:p>
+      <w:pPr>
+        <w:pStyle w:val="ListParagraph"/>
+        <w:numPr>
+          <w:ilvl w:val="0"/>
+          <w:numId w:val="2"/>
+        </w:numPr>
+        <w:rPr>
+          <w:lang w:val="en-US"/>
+        </w:rPr>
+      </w:pPr>
     </w:p>
     <w:sectPr>
       <w:pgSz w:w="11906" w:h="16838"/>
@@ -102,8 +305,97 @@
 </file>
 
 <file path=word/numbering.xml><?xml version="1.0" encoding="utf-8"?>
-<w:numbering xmlns:wpc="http://schemas.microsoft.com/office/word/2010/wordprocessingCanvas" xmlns:cx="http://schemas.microsoft.com/office/drawing/2014/chartex" xmlns:cx1="http://schemas.microsoft.com/office/drawing/2015/9/8/chartex" xmlns:cx2="http://schemas.microsoft.com/office/drawing/2015/10/21/chartex" xmlns:cx3="http://schemas.microsoft.com/office/drawing/2016/5/9/chartex" xmlns:cx4="http://schemas.microsoft.com/office/drawing/2016/5/10/chartex" xmlns:cx5="http://schemas.microsoft.com/office/drawing/2016/5/11/chartex" xmlns:cx6="http://schemas.microsoft.com/office/drawing/2016/5/12/chartex" xmlns:cx7="http://schemas.microsoft.com/office/drawing/2016/5/13/chartex" xmlns:cx8="http://schemas.microsoft.com/office/drawing/2016/5/14/chartex" xmlns:mc="http://schemas.openxmlformats.org/markup-compatibility/2006" xmlns:aink="http://schemas.microsoft.com/office/drawing/2016/ink" xmlns:am3d="http://schemas.microsoft.com/office/drawing/2017/model3d" xmlns:o="urn:schemas-microsoft-com:office:office" xmlns:oel="http://schemas.microsoft.com/office/2019/extlst" xmlns:r="http://schemas.openxmlformats.org/officeDocument/2006/relationships" xmlns:m="http://schemas.openxmlformats.org/officeDocument/2006/math" xmlns:v="urn:schemas-microsoft-com:vml" xmlns:wp14="http://schemas.microsoft.com/office/word/2010/wordprocessingDrawing" xmlns:wp="http://schemas.openxmlformats.org/drawingml/2006/wordprocessingDrawing" xmlns:w10="urn:schemas-microsoft-com:office:word" xmlns:w="http://schemas.openxmlformats.org/wordprocessingml/2006/main" xmlns:w14="http://schemas.microsoft.com/office/word/2010/wordml" xmlns:w15="http://schemas.microsoft.com/office/word/2012/wordml" xmlns:w16cex="http://schemas.microsoft.com/office/word/2018/wordml/cex" xmlns:w16cid="http://schemas.microsoft.com/office/word/2016/wordml/cid" xmlns:w16="http://schemas.microsoft.com/office/word/2018/wordml" xmlns:w16sdtdh="http://schemas.microsoft.com/office/word/2020/wordml/sdtdatahash" xmlns:w16se="http://schemas.microsoft.com/office/word/2015/wordml/symex" xmlns:wpg="http://schemas.microsoft.com/office/word/2010/wordprocessingGroup" xmlns:wpi="http://schemas.microsoft.com/office/word/2010/wordprocessingInk" xmlns:wne="http://schemas.microsoft.com/office/word/2006/wordml" xmlns:wps="http://schemas.microsoft.com/office/word/2010/wordprocessingShape" mc:Ignorable="w14 w15 w16se w16cid w16 w16cex w16sdtdh wp14">
+<w:numbering xmlns:wpc="http://schemas.microsoft.com/office/word/2010/wordprocessingCanvas" xmlns:cx="http://schemas.microsoft.com/office/drawing/2014/chartex" xmlns:cx1="http://schemas.microsoft.com/office/drawing/2015/9/8/chartex" xmlns:cx2="http://schemas.microsoft.com/office/drawing/2015/10/21/chartex" xmlns:cx3="http://schemas.microsoft.com/office/drawing/2016/5/9/chartex" xmlns:cx4="http://schemas.microsoft.com/office/drawing/2016/5/10/chartex" xmlns:cx5="http://schemas.microsoft.com/office/drawing/2016/5/11/chartex" xmlns:cx6="http://schemas.microsoft.com/office/drawing/2016/5/12/chartex" xmlns:cx7="http://schemas.microsoft.com/office/drawing/2016/5/13/chartex" xmlns:cx8="http://schemas.microsoft.com/office/drawing/2016/5/14/chartex" xmlns:mc="http://schemas.openxmlformats.org/markup-compatibility/2006" xmlns:aink="http://schemas.microsoft.com/office/drawing/2016/ink" xmlns:am3d="http://schemas.microsoft.com/office/drawing/2017/model3d" xmlns:o="urn:schemas-microsoft-com:office:office" xmlns:oel="http://schemas.microsoft.com/office/2019/extlst" xmlns:r="http://schemas.openxmlformats.org/officeDocument/2006/relationships" xmlns:m="http://schemas.openxmlformats.org/officeDocument/2006/math" xmlns:v="urn:schemas-microsoft-com:vml" xmlns:wp14="http://schemas.microsoft.com/office/word/2010/wordprocessingDrawing" xmlns:wp="http://schemas.openxmlformats.org/drawingml/2006/wordprocessingDrawing" xmlns:w10="urn:schemas-microsoft-com:office:word" xmlns:w="http://schemas.openxmlformats.org/wordprocessingml/2006/main" xmlns:w14="http://schemas.microsoft.com/office/word/2010/wordml" xmlns:w15="http://schemas.microsoft.com/office/word/2012/wordml" xmlns:w16cex="http://schemas.microsoft.com/office/word/2018/wordml/cex" xmlns:w16cid="http://schemas.microsoft.com/office/word/2016/wordml/cid" xmlns:w16="http://schemas.microsoft.com/office/word/2018/wordml" xmlns:w16du="http://schemas.microsoft.com/office/word/2023/wordml/word16du" xmlns:w16sdtdh="http://schemas.microsoft.com/office/word/2020/wordml/sdtdatahash" xmlns:w16se="http://schemas.microsoft.com/office/word/2015/wordml/symex" xmlns:wpg="http://schemas.microsoft.com/office/word/2010/wordprocessingGroup" xmlns:wpi="http://schemas.microsoft.com/office/word/2010/wordprocessingInk" xmlns:wne="http://schemas.microsoft.com/office/word/2006/wordml" xmlns:wps="http://schemas.microsoft.com/office/word/2010/wordprocessingShape" mc:Ignorable="w14 w15 w16se w16cid w16 w16cex w16sdtdh wp14">
   <w:abstractNum w:abstractNumId="0" w15:restartNumberingAfterBreak="0">
+    <w:nsid w:val="317A62FD"/>
+    <w:multiLevelType w:val="hybridMultilevel"/>
+    <w:tmpl w:val="F998C17C"/>
+    <w:lvl w:ilvl="0" w:tplc="4CBC4CC0">
+      <w:start w:val="1"/>
+      <w:numFmt w:val="decimal"/>
+      <w:lvlText w:val="(%1)"/>
+      <w:lvlJc w:val="left"/>
+      <w:pPr>
+        <w:ind w:left="720" w:hanging="360"/>
+      </w:pPr>
+      <w:rPr>
+        <w:rFonts w:hint="default"/>
+      </w:rPr>
+    </w:lvl>
+    <w:lvl w:ilvl="1" w:tplc="0C090019" w:tentative="1">
+      <w:start w:val="1"/>
+      <w:numFmt w:val="lowerLetter"/>
+      <w:lvlText w:val="%2."/>
+      <w:lvlJc w:val="left"/>
+      <w:pPr>
+        <w:ind w:left="1440" w:hanging="360"/>
+      </w:pPr>
+    </w:lvl>
+    <w:lvl w:ilvl="2" w:tplc="0C09001B" w:tentative="1">
+      <w:start w:val="1"/>
+      <w:numFmt w:val="lowerRoman"/>
+      <w:lvlText w:val="%3."/>
+      <w:lvlJc w:val="right"/>
+      <w:pPr>
+        <w:ind w:left="2160" w:hanging="180"/>
+      </w:pPr>
+    </w:lvl>
+    <w:lvl w:ilvl="3" w:tplc="0C09000F" w:tentative="1">
+      <w:start w:val="1"/>
+      <w:numFmt w:val="decimal"/>
+      <w:lvlText w:val="%4."/>
+      <w:lvlJc w:val="left"/>
+      <w:pPr>
+        <w:ind w:left="2880" w:hanging="360"/>
+      </w:pPr>
+    </w:lvl>
+    <w:lvl w:ilvl="4" w:tplc="0C090019" w:tentative="1">
+      <w:start w:val="1"/>
+      <w:numFmt w:val="lowerLetter"/>
+      <w:lvlText w:val="%5."/>
+      <w:lvlJc w:val="left"/>
+      <w:pPr>
+        <w:ind w:left="3600" w:hanging="360"/>
+      </w:pPr>
+    </w:lvl>
+    <w:lvl w:ilvl="5" w:tplc="0C09001B" w:tentative="1">
+      <w:start w:val="1"/>
+      <w:numFmt w:val="lowerRoman"/>
+      <w:lvlText w:val="%6."/>
+      <w:lvlJc w:val="right"/>
+      <w:pPr>
+        <w:ind w:left="4320" w:hanging="180"/>
+      </w:pPr>
+    </w:lvl>
+    <w:lvl w:ilvl="6" w:tplc="0C09000F" w:tentative="1">
+      <w:start w:val="1"/>
+      <w:numFmt w:val="decimal"/>
+      <w:lvlText w:val="%7."/>
+      <w:lvlJc w:val="left"/>
+      <w:pPr>
+        <w:ind w:left="5040" w:hanging="360"/>
+      </w:pPr>
+    </w:lvl>
+    <w:lvl w:ilvl="7" w:tplc="0C090019" w:tentative="1">
+      <w:start w:val="1"/>
+      <w:numFmt w:val="lowerLetter"/>
+      <w:lvlText w:val="%8."/>
+      <w:lvlJc w:val="left"/>
+      <w:pPr>
+        <w:ind w:left="5760" w:hanging="360"/>
+      </w:pPr>
+    </w:lvl>
+    <w:lvl w:ilvl="8" w:tplc="0C09001B" w:tentative="1">
+      <w:start w:val="1"/>
+      <w:numFmt w:val="lowerRoman"/>
+      <w:lvlText w:val="%9."/>
+      <w:lvlJc w:val="right"/>
+      <w:pPr>
+        <w:ind w:left="6480" w:hanging="180"/>
+      </w:pPr>
+    </w:lvl>
+  </w:abstractNum>
+  <w:abstractNum w:abstractNumId="1" w15:restartNumberingAfterBreak="0">
     <w:nsid w:val="71FA460F"/>
     <w:multiLevelType w:val="hybridMultilevel"/>
     <w:tmpl w:val="2772A9CA"/>
@@ -216,6 +508,9 @@
     </w:lvl>
   </w:abstractNum>
   <w:num w:numId="1" w16cid:durableId="1121460131">
+    <w:abstractNumId w:val="1"/>
+  </w:num>
+  <w:num w:numId="2" w16cid:durableId="2023704611">
     <w:abstractNumId w:val="0"/>
   </w:num>
 </w:numbering>

</xml_diff>

<commit_message>
Damage to boat is now based on enemy health
Also general bug fixes
</commit_message>
<xml_diff>
--- a/Bugs.docx
+++ b/Bugs.docx
@@ -4,32 +4,15 @@
   <w:body>
     <w:p>
       <w:r>
-        <w:t>Fix the next turn button sending two current enemies when it’s clicked mid-turn</w:t>
-      </w:r>
-    </w:p>
-    <w:p>
-      <w:r>
-        <w:t>Fix the “Rewards” text (both on map and in reward popup)</w:t>
-      </w:r>
-    </w:p>
-    <w:p>
-      <w:r>
-        <w:t>Lone wolf doesn’t lose modifier</w:t>
-      </w:r>
-      <w:r>
-        <w:t xml:space="preserve"> ???</w:t>
-      </w:r>
-    </w:p>
-    <w:p>
-      <w:r>
-        <w:t>Movement modifiers MoveSet at start of turn</w:t>
-      </w:r>
-    </w:p>
-    <w:p>
-      <w:r>
-        <w:t>Cauterize for modified max health lowers way more than It should</w:t>
-      </w:r>
-    </w:p>
+        <w:t>flying fish icons</w:t>
+      </w:r>
+    </w:p>
+    <w:p>
+      <w:r>
+        <w:t>flying fish – with identifier bug?</w:t>
+      </w:r>
+    </w:p>
+    <w:p/>
     <w:p/>
     <w:p/>
     <w:p>

</xml_diff>

<commit_message>
Switched to trigger system
</commit_message>
<xml_diff>
--- a/Bugs.docx
+++ b/Bugs.docx
@@ -3,21 +3,13 @@
 <w:document xmlns:wpc="http://schemas.microsoft.com/office/word/2010/wordprocessingCanvas" xmlns:cx="http://schemas.microsoft.com/office/drawing/2014/chartex" xmlns:cx1="http://schemas.microsoft.com/office/drawing/2015/9/8/chartex" xmlns:cx2="http://schemas.microsoft.com/office/drawing/2015/10/21/chartex" xmlns:cx3="http://schemas.microsoft.com/office/drawing/2016/5/9/chartex" xmlns:cx4="http://schemas.microsoft.com/office/drawing/2016/5/10/chartex" xmlns:cx5="http://schemas.microsoft.com/office/drawing/2016/5/11/chartex" xmlns:cx6="http://schemas.microsoft.com/office/drawing/2016/5/12/chartex" xmlns:cx7="http://schemas.microsoft.com/office/drawing/2016/5/13/chartex" xmlns:cx8="http://schemas.microsoft.com/office/drawing/2016/5/14/chartex" xmlns:mc="http://schemas.openxmlformats.org/markup-compatibility/2006" xmlns:aink="http://schemas.microsoft.com/office/drawing/2016/ink" xmlns:am3d="http://schemas.microsoft.com/office/drawing/2017/model3d" xmlns:o="urn:schemas-microsoft-com:office:office" xmlns:oel="http://schemas.microsoft.com/office/2019/extlst" xmlns:r="http://schemas.openxmlformats.org/officeDocument/2006/relationships" xmlns:m="http://schemas.openxmlformats.org/officeDocument/2006/math" xmlns:v="urn:schemas-microsoft-com:vml" xmlns:wp14="http://schemas.microsoft.com/office/word/2010/wordprocessingDrawing" xmlns:wp="http://schemas.openxmlformats.org/drawingml/2006/wordprocessingDrawing" xmlns:w10="urn:schemas-microsoft-com:office:word" xmlns:w="http://schemas.openxmlformats.org/wordprocessingml/2006/main" xmlns:w14="http://schemas.microsoft.com/office/word/2010/wordml" xmlns:w15="http://schemas.microsoft.com/office/word/2012/wordml" xmlns:w16cex="http://schemas.microsoft.com/office/word/2018/wordml/cex" xmlns:w16cid="http://schemas.microsoft.com/office/word/2016/wordml/cid" xmlns:w16="http://schemas.microsoft.com/office/word/2018/wordml" xmlns:w16du="http://schemas.microsoft.com/office/word/2023/wordml/word16du" xmlns:w16sdtdh="http://schemas.microsoft.com/office/word/2020/wordml/sdtdatahash" xmlns:w16se="http://schemas.microsoft.com/office/word/2015/wordml/symex" xmlns:wpg="http://schemas.microsoft.com/office/word/2010/wordprocessingGroup" xmlns:wpi="http://schemas.microsoft.com/office/word/2010/wordprocessingInk" xmlns:wne="http://schemas.microsoft.com/office/word/2006/wordml" xmlns:wps="http://schemas.microsoft.com/office/word/2010/wordprocessingShape" mc:Ignorable="w14 w15 w16se w16cid w16 w16cex w16sdtdh wp14">
   <w:body>
     <w:p>
-      <w:r>
-        <w:t xml:space="preserve">flying fish </w:t>
-      </w:r>
-      <w:r>
-        <w:t>impede</w:t>
-      </w:r>
-    </w:p>
-    <w:p>
-      <w:pPr>
-        <w:rPr>
-          <w:lang w:val="en-US"/>
-        </w:rPr>
-      </w:pPr>
-      <w:r>
-        <w:t>design rewards</w:t>
+      <w:pPr>
+        <w:rPr>
+          <w:lang w:val="en-US"/>
+        </w:rPr>
+      </w:pPr>
+      <w:r>
+        <w:t>skips</w:t>
       </w:r>
     </w:p>
     <w:p/>

</xml_diff>

<commit_message>
Imported map generation assets
</commit_message>
<xml_diff>
--- a/Bugs.docx
+++ b/Bugs.docx
@@ -1,6 +1,6 @@
 
 <file path=word/document.xml><?xml version="1.0" encoding="utf-8"?>
-<w:document xmlns:wpc="http://schemas.microsoft.com/office/word/2010/wordprocessingCanvas" xmlns:cx="http://schemas.microsoft.com/office/drawing/2014/chartex" xmlns:cx1="http://schemas.microsoft.com/office/drawing/2015/9/8/chartex" xmlns:cx2="http://schemas.microsoft.com/office/drawing/2015/10/21/chartex" xmlns:cx3="http://schemas.microsoft.com/office/drawing/2016/5/9/chartex" xmlns:cx4="http://schemas.microsoft.com/office/drawing/2016/5/10/chartex" xmlns:cx5="http://schemas.microsoft.com/office/drawing/2016/5/11/chartex" xmlns:cx6="http://schemas.microsoft.com/office/drawing/2016/5/12/chartex" xmlns:cx7="http://schemas.microsoft.com/office/drawing/2016/5/13/chartex" xmlns:cx8="http://schemas.microsoft.com/office/drawing/2016/5/14/chartex" xmlns:mc="http://schemas.openxmlformats.org/markup-compatibility/2006" xmlns:aink="http://schemas.microsoft.com/office/drawing/2016/ink" xmlns:am3d="http://schemas.microsoft.com/office/drawing/2017/model3d" xmlns:o="urn:schemas-microsoft-com:office:office" xmlns:oel="http://schemas.microsoft.com/office/2019/extlst" xmlns:r="http://schemas.openxmlformats.org/officeDocument/2006/relationships" xmlns:m="http://schemas.openxmlformats.org/officeDocument/2006/math" xmlns:v="urn:schemas-microsoft-com:vml" xmlns:wp14="http://schemas.microsoft.com/office/word/2010/wordprocessingDrawing" xmlns:wp="http://schemas.openxmlformats.org/drawingml/2006/wordprocessingDrawing" xmlns:w10="urn:schemas-microsoft-com:office:word" xmlns:w="http://schemas.openxmlformats.org/wordprocessingml/2006/main" xmlns:w14="http://schemas.microsoft.com/office/word/2010/wordml" xmlns:w15="http://schemas.microsoft.com/office/word/2012/wordml" xmlns:w16cex="http://schemas.microsoft.com/office/word/2018/wordml/cex" xmlns:w16cid="http://schemas.microsoft.com/office/word/2016/wordml/cid" xmlns:w16="http://schemas.microsoft.com/office/word/2018/wordml" xmlns:w16du="http://schemas.microsoft.com/office/word/2023/wordml/word16du" xmlns:w16sdtdh="http://schemas.microsoft.com/office/word/2020/wordml/sdtdatahash" xmlns:w16se="http://schemas.microsoft.com/office/word/2015/wordml/symex" xmlns:wpg="http://schemas.microsoft.com/office/word/2010/wordprocessingGroup" xmlns:wpi="http://schemas.microsoft.com/office/word/2010/wordprocessingInk" xmlns:wne="http://schemas.microsoft.com/office/word/2006/wordml" xmlns:wps="http://schemas.microsoft.com/office/word/2010/wordprocessingShape" mc:Ignorable="w14 w15 w16se w16cid w16 w16cex w16sdtdh wp14">
+<w:document xmlns:wpc="http://schemas.microsoft.com/office/word/2010/wordprocessingCanvas" xmlns:cx="http://schemas.microsoft.com/office/drawing/2014/chartex" xmlns:cx1="http://schemas.microsoft.com/office/drawing/2015/9/8/chartex" xmlns:cx2="http://schemas.microsoft.com/office/drawing/2015/10/21/chartex" xmlns:cx3="http://schemas.microsoft.com/office/drawing/2016/5/9/chartex" xmlns:cx4="http://schemas.microsoft.com/office/drawing/2016/5/10/chartex" xmlns:cx5="http://schemas.microsoft.com/office/drawing/2016/5/11/chartex" xmlns:cx6="http://schemas.microsoft.com/office/drawing/2016/5/12/chartex" xmlns:cx7="http://schemas.microsoft.com/office/drawing/2016/5/13/chartex" xmlns:cx8="http://schemas.microsoft.com/office/drawing/2016/5/14/chartex" xmlns:mc="http://schemas.openxmlformats.org/markup-compatibility/2006" xmlns:aink="http://schemas.microsoft.com/office/drawing/2016/ink" xmlns:am3d="http://schemas.microsoft.com/office/drawing/2017/model3d" xmlns:o="urn:schemas-microsoft-com:office:office" xmlns:oel="http://schemas.microsoft.com/office/2019/extlst" xmlns:r="http://schemas.openxmlformats.org/officeDocument/2006/relationships" xmlns:m="http://schemas.openxmlformats.org/officeDocument/2006/math" xmlns:v="urn:schemas-microsoft-com:vml" xmlns:wp14="http://schemas.microsoft.com/office/word/2010/wordprocessingDrawing" xmlns:wp="http://schemas.openxmlformats.org/drawingml/2006/wordprocessingDrawing" xmlns:w10="urn:schemas-microsoft-com:office:word" xmlns:w="http://schemas.openxmlformats.org/wordprocessingml/2006/main" xmlns:w14="http://schemas.microsoft.com/office/word/2010/wordml" xmlns:w15="http://schemas.microsoft.com/office/word/2012/wordml" xmlns:w16cex="http://schemas.microsoft.com/office/word/2018/wordml/cex" xmlns:w16cid="http://schemas.microsoft.com/office/word/2016/wordml/cid" xmlns:w16="http://schemas.microsoft.com/office/word/2018/wordml" xmlns:w16sdtdh="http://schemas.microsoft.com/office/word/2020/wordml/sdtdatahash" xmlns:w16se="http://schemas.microsoft.com/office/word/2015/wordml/symex" xmlns:wpg="http://schemas.microsoft.com/office/word/2010/wordprocessingGroup" xmlns:wpi="http://schemas.microsoft.com/office/word/2010/wordprocessingInk" xmlns:wne="http://schemas.microsoft.com/office/word/2006/wordml" xmlns:wps="http://schemas.microsoft.com/office/word/2010/wordprocessingShape" mc:Ignorable="w14 w15 w16se w16cid w16 w16cex w16sdtdh wp14">
   <w:body>
     <w:p>
       <w:pPr>
@@ -12,7 +12,11 @@
         <w:t>skips</w:t>
       </w:r>
     </w:p>
-    <w:p/>
+    <w:p>
+      <w:r>
+        <w:t>make all loaders one class</w:t>
+      </w:r>
+    </w:p>
     <w:p/>
     <w:p/>
     <w:p>
@@ -288,7 +292,7 @@
 </file>
 
 <file path=word/numbering.xml><?xml version="1.0" encoding="utf-8"?>
-<w:numbering xmlns:wpc="http://schemas.microsoft.com/office/word/2010/wordprocessingCanvas" xmlns:cx="http://schemas.microsoft.com/office/drawing/2014/chartex" xmlns:cx1="http://schemas.microsoft.com/office/drawing/2015/9/8/chartex" xmlns:cx2="http://schemas.microsoft.com/office/drawing/2015/10/21/chartex" xmlns:cx3="http://schemas.microsoft.com/office/drawing/2016/5/9/chartex" xmlns:cx4="http://schemas.microsoft.com/office/drawing/2016/5/10/chartex" xmlns:cx5="http://schemas.microsoft.com/office/drawing/2016/5/11/chartex" xmlns:cx6="http://schemas.microsoft.com/office/drawing/2016/5/12/chartex" xmlns:cx7="http://schemas.microsoft.com/office/drawing/2016/5/13/chartex" xmlns:cx8="http://schemas.microsoft.com/office/drawing/2016/5/14/chartex" xmlns:mc="http://schemas.openxmlformats.org/markup-compatibility/2006" xmlns:aink="http://schemas.microsoft.com/office/drawing/2016/ink" xmlns:am3d="http://schemas.microsoft.com/office/drawing/2017/model3d" xmlns:o="urn:schemas-microsoft-com:office:office" xmlns:oel="http://schemas.microsoft.com/office/2019/extlst" xmlns:r="http://schemas.openxmlformats.org/officeDocument/2006/relationships" xmlns:m="http://schemas.openxmlformats.org/officeDocument/2006/math" xmlns:v="urn:schemas-microsoft-com:vml" xmlns:wp14="http://schemas.microsoft.com/office/word/2010/wordprocessingDrawing" xmlns:wp="http://schemas.openxmlformats.org/drawingml/2006/wordprocessingDrawing" xmlns:w10="urn:schemas-microsoft-com:office:word" xmlns:w="http://schemas.openxmlformats.org/wordprocessingml/2006/main" xmlns:w14="http://schemas.microsoft.com/office/word/2010/wordml" xmlns:w15="http://schemas.microsoft.com/office/word/2012/wordml" xmlns:w16cex="http://schemas.microsoft.com/office/word/2018/wordml/cex" xmlns:w16cid="http://schemas.microsoft.com/office/word/2016/wordml/cid" xmlns:w16="http://schemas.microsoft.com/office/word/2018/wordml" xmlns:w16du="http://schemas.microsoft.com/office/word/2023/wordml/word16du" xmlns:w16sdtdh="http://schemas.microsoft.com/office/word/2020/wordml/sdtdatahash" xmlns:w16se="http://schemas.microsoft.com/office/word/2015/wordml/symex" xmlns:wpg="http://schemas.microsoft.com/office/word/2010/wordprocessingGroup" xmlns:wpi="http://schemas.microsoft.com/office/word/2010/wordprocessingInk" xmlns:wne="http://schemas.microsoft.com/office/word/2006/wordml" xmlns:wps="http://schemas.microsoft.com/office/word/2010/wordprocessingShape" mc:Ignorable="w14 w15 w16se w16cid w16 w16cex w16sdtdh wp14">
+<w:numbering xmlns:wpc="http://schemas.microsoft.com/office/word/2010/wordprocessingCanvas" xmlns:cx="http://schemas.microsoft.com/office/drawing/2014/chartex" xmlns:cx1="http://schemas.microsoft.com/office/drawing/2015/9/8/chartex" xmlns:cx2="http://schemas.microsoft.com/office/drawing/2015/10/21/chartex" xmlns:cx3="http://schemas.microsoft.com/office/drawing/2016/5/9/chartex" xmlns:cx4="http://schemas.microsoft.com/office/drawing/2016/5/10/chartex" xmlns:cx5="http://schemas.microsoft.com/office/drawing/2016/5/11/chartex" xmlns:cx6="http://schemas.microsoft.com/office/drawing/2016/5/12/chartex" xmlns:cx7="http://schemas.microsoft.com/office/drawing/2016/5/13/chartex" xmlns:cx8="http://schemas.microsoft.com/office/drawing/2016/5/14/chartex" xmlns:mc="http://schemas.openxmlformats.org/markup-compatibility/2006" xmlns:aink="http://schemas.microsoft.com/office/drawing/2016/ink" xmlns:am3d="http://schemas.microsoft.com/office/drawing/2017/model3d" xmlns:o="urn:schemas-microsoft-com:office:office" xmlns:oel="http://schemas.microsoft.com/office/2019/extlst" xmlns:r="http://schemas.openxmlformats.org/officeDocument/2006/relationships" xmlns:m="http://schemas.openxmlformats.org/officeDocument/2006/math" xmlns:v="urn:schemas-microsoft-com:vml" xmlns:wp14="http://schemas.microsoft.com/office/word/2010/wordprocessingDrawing" xmlns:wp="http://schemas.openxmlformats.org/drawingml/2006/wordprocessingDrawing" xmlns:w10="urn:schemas-microsoft-com:office:word" xmlns:w="http://schemas.openxmlformats.org/wordprocessingml/2006/main" xmlns:w14="http://schemas.microsoft.com/office/word/2010/wordml" xmlns:w15="http://schemas.microsoft.com/office/word/2012/wordml" xmlns:w16cex="http://schemas.microsoft.com/office/word/2018/wordml/cex" xmlns:w16cid="http://schemas.microsoft.com/office/word/2016/wordml/cid" xmlns:w16="http://schemas.microsoft.com/office/word/2018/wordml" xmlns:w16sdtdh="http://schemas.microsoft.com/office/word/2020/wordml/sdtdatahash" xmlns:w16se="http://schemas.microsoft.com/office/word/2015/wordml/symex" xmlns:wpg="http://schemas.microsoft.com/office/word/2010/wordprocessingGroup" xmlns:wpi="http://schemas.microsoft.com/office/word/2010/wordprocessingInk" xmlns:wne="http://schemas.microsoft.com/office/word/2006/wordml" xmlns:wps="http://schemas.microsoft.com/office/word/2010/wordprocessingShape" mc:Ignorable="w14 w15 w16se w16cid w16 w16cex w16sdtdh wp14">
   <w:abstractNum w:abstractNumId="0" w15:restartNumberingAfterBreak="0">
     <w:nsid w:val="317A62FD"/>
     <w:multiLevelType w:val="hybridMultilevel"/>

</xml_diff>